<commit_message>
Things are in place. Things are good. Only need to add final boss
</commit_message>
<xml_diff>
--- a/Design Proposal/CV Shooter Design Proposal.docx
+++ b/Design Proposal/CV Shooter Design Proposal.docx
@@ -284,171 +284,209 @@
       <w:r>
         <w:t xml:space="preserve"> Enemies</w:t>
       </w:r>
+      <w:r>
+        <w:t xml:space="preserve"> accordingly</w:t>
+      </w:r>
+      <w:r>
+        <w:t>.</w:t>
+      </w:r>
+    </w:p>
+    <w:p>
+      <w:r>
+        <w:t xml:space="preserve">I have a folder named “Assets” in which I will put all the art assets. The assets folder is also organized into “Enemy”, “Player”, “Bullet”, </w:t>
+      </w:r>
+      <w:proofErr w:type="spellStart"/>
+      <w:r>
+        <w:t>etc</w:t>
+      </w:r>
+      <w:proofErr w:type="spellEnd"/>
+      <w:r>
+        <w:t xml:space="preserve">… </w:t>
+      </w:r>
+    </w:p>
+    <w:p>
+      <w:pPr>
+        <w:pStyle w:val="Heading1"/>
+      </w:pPr>
+      <w:r>
+        <w:t xml:space="preserve">Algorithmic </w:t>
+      </w:r>
+      <w:r>
+        <w:t>P</w:t>
+      </w:r>
+      <w:r>
+        <w:t>lan:</w:t>
+      </w:r>
+    </w:p>
+    <w:p>
+      <w:r>
+        <w:t xml:space="preserve">I will first use </w:t>
+      </w:r>
+      <w:proofErr w:type="spellStart"/>
+      <w:r>
+        <w:t>opencv</w:t>
+      </w:r>
+      <w:proofErr w:type="spellEnd"/>
+      <w:r>
+        <w:t xml:space="preserve"> module to create a controller by detecting color in a specific range and identifying the center of the color as a point. I will then project two lines on the camera to represent areas the red color needs to be in in order to move the spaceship to other directions.</w:t>
+      </w:r>
+    </w:p>
+    <w:p>
+      <w:r>
+        <w:t xml:space="preserve">I will organize </w:t>
+      </w:r>
+      <w:r>
+        <w:t xml:space="preserve">my objects in </w:t>
+      </w:r>
+      <w:proofErr w:type="spellStart"/>
+      <w:r>
+        <w:t>pygame</w:t>
+      </w:r>
+      <w:proofErr w:type="spellEnd"/>
+      <w:r>
+        <w:t xml:space="preserve"> groups, which is a useful tool for drawing everything at once.</w:t>
+      </w:r>
+    </w:p>
+    <w:p>
+      <w:r>
+        <w:t xml:space="preserve">The adaptive difficulty </w:t>
+      </w:r>
+      <w:r>
+        <w:t xml:space="preserve">will be achieved by measuring the “performance”, which is the </w:t>
+      </w:r>
+      <w:r>
+        <w:t xml:space="preserve">number of hits the player took in the past 10 seconds. </w:t>
+      </w:r>
+      <w:r>
+        <w:t>Then the enemy’s speed, bullet’s speed will decrease, and the spawn rate will also decrease.</w:t>
+      </w:r>
+    </w:p>
+    <w:p>
+      <w:r>
+        <w:t xml:space="preserve">I plan on having a span function that takes in a class object called </w:t>
+      </w:r>
+      <w:proofErr w:type="gramStart"/>
+      <w:r>
+        <w:t>level, and</w:t>
+      </w:r>
+      <w:proofErr w:type="gramEnd"/>
+      <w:r>
+        <w:t xml:space="preserve"> spawn each level according to the class properties.</w:t>
+      </w:r>
+    </w:p>
+    <w:p>
+      <w:pPr>
+        <w:pStyle w:val="Heading1"/>
+      </w:pPr>
+      <w:r>
+        <w:t>Timeline Plan:</w:t>
+      </w:r>
+    </w:p>
+    <w:p>
+      <w:r>
+        <w:t xml:space="preserve">TP1: base game working with </w:t>
+      </w:r>
+      <w:proofErr w:type="spellStart"/>
+      <w:r>
+        <w:t>opencv</w:t>
+      </w:r>
+      <w:proofErr w:type="spellEnd"/>
+      <w:r>
+        <w:t xml:space="preserve"> control, playable with health/scoring.</w:t>
+      </w:r>
+    </w:p>
+    <w:p>
+      <w:r>
+        <w:t xml:space="preserve">TP2: Title screen working, game has levels with a boss at the end </w:t>
+      </w:r>
+      <w:r>
+        <w:t xml:space="preserve">after all other small levels. </w:t>
+      </w:r>
+      <w:r>
+        <w:t>Enemies should be “Smart” and adjust difficulty based on the performance of the player.</w:t>
+      </w:r>
+    </w:p>
+    <w:p>
+      <w:r>
+        <w:lastRenderedPageBreak/>
+        <w:t>TP3: Final project, with everything working and try to optimize code so it runs faster.</w:t>
+      </w:r>
+    </w:p>
+    <w:p>
+      <w:pPr>
+        <w:pStyle w:val="Heading1"/>
+      </w:pPr>
+      <w:r>
+        <w:t>Version Control Plan:</w:t>
+      </w:r>
+    </w:p>
+    <w:p>
+      <w:r>
+        <w:t xml:space="preserve">I will be using GitHub and back up my code once per day. </w:t>
+      </w:r>
+    </w:p>
+    <w:p>
+      <w:pPr>
+        <w:pStyle w:val="Heading1"/>
+      </w:pPr>
+      <w:r>
+        <w:t>Module List:</w:t>
+      </w:r>
+    </w:p>
+    <w:p>
+      <w:proofErr w:type="spellStart"/>
+      <w:r>
+        <w:t>Pygame</w:t>
+      </w:r>
+      <w:proofErr w:type="spellEnd"/>
+      <w:r>
+        <w:t xml:space="preserve">, </w:t>
+      </w:r>
+      <w:proofErr w:type="spellStart"/>
+      <w:r>
+        <w:t>Opencv</w:t>
+      </w:r>
+      <w:proofErr w:type="spellEnd"/>
+    </w:p>
+    <w:p>
+      <w:pPr>
+        <w:pStyle w:val="Heading1"/>
+      </w:pPr>
+      <w:r>
+        <w:t>TP2 Update</w:t>
+      </w:r>
+      <w:r>
+        <w:t>:</w:t>
+      </w:r>
+    </w:p>
+    <w:p>
+      <w:r>
+        <w:t>I added a small “Team formation” type enemy.</w:t>
+      </w:r>
+    </w:p>
+    <w:p>
+      <w:r>
+        <w:t>The enemy moves as a group, two of them shoot straight at the player, one other shoot</w:t>
+      </w:r>
+      <w:r>
+        <w:t>s</w:t>
+      </w:r>
+      <w:r>
+        <w:t xml:space="preserve"> towards the player’s right, the last one shoots towards the player’s left.</w:t>
+      </w:r>
+      <w:r>
+        <w:t xml:space="preserve"> This makes it harder to dodge.</w:t>
+      </w:r>
+      <w:r>
+        <w:t xml:space="preserve"> </w:t>
+      </w:r>
+    </w:p>
+    <w:p>
+      <w:r>
+        <w:t>Difficulty of the game is reflected by the interval between enemy fire and the repair tool drop rate/heal amount. The better the player performance, the more frequently the enemies will shoot. The worse the player performance, the more frequently the repair tools will drop, and it will heal for more health.</w:t>
+      </w:r>
       <w:bookmarkStart w:id="0" w:name="_GoBack"/>
       <w:bookmarkEnd w:id="0"/>
-      <w:r>
-        <w:t xml:space="preserve"> accordingly</w:t>
-      </w:r>
-      <w:r>
-        <w:t>.</w:t>
-      </w:r>
-    </w:p>
-    <w:p>
-      <w:r>
-        <w:t xml:space="preserve">I have a folder named “Assets” in which I will put all the art assets. The assets folder is also organized into “Enemy”, “Player”, “Bullet”, </w:t>
-      </w:r>
-      <w:proofErr w:type="spellStart"/>
-      <w:r>
-        <w:t>etc</w:t>
-      </w:r>
-      <w:proofErr w:type="spellEnd"/>
-      <w:r>
-        <w:t xml:space="preserve">… </w:t>
-      </w:r>
-    </w:p>
-    <w:p>
-      <w:pPr>
-        <w:pStyle w:val="Heading1"/>
-      </w:pPr>
-      <w:r>
-        <w:t xml:space="preserve">Algorithmic </w:t>
-      </w:r>
-      <w:r>
-        <w:t>P</w:t>
-      </w:r>
-      <w:r>
-        <w:t>lan:</w:t>
-      </w:r>
-    </w:p>
-    <w:p>
-      <w:r>
-        <w:t xml:space="preserve">I will first use </w:t>
-      </w:r>
-      <w:proofErr w:type="spellStart"/>
-      <w:r>
-        <w:t>opencv</w:t>
-      </w:r>
-      <w:proofErr w:type="spellEnd"/>
-      <w:r>
-        <w:t xml:space="preserve"> module to create a controller by detecting color in a specific range and identifying the center of the color as a point. I will then project two lines on the camera to represent areas the red color needs to be in in order to move the spaceship to other directions.</w:t>
-      </w:r>
-    </w:p>
-    <w:p>
-      <w:r>
-        <w:t xml:space="preserve">I will organize </w:t>
-      </w:r>
-      <w:r>
-        <w:t xml:space="preserve">my objects in </w:t>
-      </w:r>
-      <w:proofErr w:type="spellStart"/>
-      <w:r>
-        <w:t>pygame</w:t>
-      </w:r>
-      <w:proofErr w:type="spellEnd"/>
-      <w:r>
-        <w:t xml:space="preserve"> groups, which is a useful tool for drawing everything at once.</w:t>
-      </w:r>
-    </w:p>
-    <w:p>
-      <w:r>
-        <w:t xml:space="preserve">The adaptive difficulty </w:t>
-      </w:r>
-      <w:r>
-        <w:t xml:space="preserve">will be achieved by measuring the “performance”, which is the </w:t>
-      </w:r>
-      <w:r>
-        <w:t xml:space="preserve">number of hits the player took in the past 10 seconds. </w:t>
-      </w:r>
-      <w:r>
-        <w:t>Then the enemy’s speed, bullet’s speed will decrease, and the spawn rate will also decrease.</w:t>
-      </w:r>
-    </w:p>
-    <w:p>
-      <w:r>
-        <w:t xml:space="preserve">I plan on having a span function that takes in a class object called </w:t>
-      </w:r>
-      <w:proofErr w:type="gramStart"/>
-      <w:r>
-        <w:t>level, and</w:t>
-      </w:r>
-      <w:proofErr w:type="gramEnd"/>
-      <w:r>
-        <w:t xml:space="preserve"> spawn each level according to the class properties.</w:t>
-      </w:r>
-    </w:p>
-    <w:p>
-      <w:pPr>
-        <w:pStyle w:val="Heading1"/>
-      </w:pPr>
-      <w:r>
-        <w:t>Timeline Plan:</w:t>
-      </w:r>
-    </w:p>
-    <w:p>
-      <w:r>
-        <w:t xml:space="preserve">TP1: base game working with </w:t>
-      </w:r>
-      <w:proofErr w:type="spellStart"/>
-      <w:r>
-        <w:t>opencv</w:t>
-      </w:r>
-      <w:proofErr w:type="spellEnd"/>
-      <w:r>
-        <w:t xml:space="preserve"> control, playable with health/scoring.</w:t>
-      </w:r>
-    </w:p>
-    <w:p>
-      <w:r>
-        <w:t xml:space="preserve">TP2: Title screen working, game has levels with a boss at the end </w:t>
-      </w:r>
-      <w:r>
-        <w:t xml:space="preserve">after all other small levels. </w:t>
-      </w:r>
-      <w:r>
-        <w:t>Enemies should be “Smart” and adjust difficulty based on the performance of the player.</w:t>
-      </w:r>
-    </w:p>
-    <w:p>
-      <w:r>
-        <w:lastRenderedPageBreak/>
-        <w:t>TP3: Final project, with everything working and try to optimize code so it runs faster.</w:t>
-      </w:r>
-    </w:p>
-    <w:p>
-      <w:pPr>
-        <w:pStyle w:val="Heading1"/>
-      </w:pPr>
-      <w:r>
-        <w:t>Version Control Plan:</w:t>
-      </w:r>
-    </w:p>
-    <w:p>
-      <w:r>
-        <w:t xml:space="preserve">I will be using GitHub and back up my code once per day. </w:t>
-      </w:r>
-    </w:p>
-    <w:p>
-      <w:pPr>
-        <w:pStyle w:val="Heading1"/>
-      </w:pPr>
-      <w:r>
-        <w:t>Module List:</w:t>
-      </w:r>
-    </w:p>
-    <w:p>
-      <w:proofErr w:type="spellStart"/>
-      <w:r>
-        <w:t>Pygame</w:t>
-      </w:r>
-      <w:proofErr w:type="spellEnd"/>
-      <w:r>
-        <w:t xml:space="preserve">, </w:t>
-      </w:r>
-      <w:proofErr w:type="spellStart"/>
-      <w:r>
-        <w:t>Opencv</w:t>
-      </w:r>
-      <w:proofErr w:type="spellEnd"/>
     </w:p>
     <w:sectPr>
       <w:pgSz w:w="11906" w:h="16838"/>
@@ -739,6 +777,119 @@
     </w:lvl>
   </w:abstractNum>
   <w:abstractNum w:abstractNumId="2" w15:restartNumberingAfterBreak="0">
+    <w:nsid w:val="19E052E5"/>
+    <w:multiLevelType w:val="hybridMultilevel"/>
+    <w:tmpl w:val="D200E410"/>
+    <w:lvl w:ilvl="0" w:tplc="08090001">
+      <w:start w:val="1"/>
+      <w:numFmt w:val="bullet"/>
+      <w:lvlText w:val=""/>
+      <w:lvlJc w:val="left"/>
+      <w:pPr>
+        <w:ind w:left="720" w:hanging="360"/>
+      </w:pPr>
+      <w:rPr>
+        <w:rFonts w:ascii="Symbol" w:hAnsi="Symbol" w:hint="default"/>
+      </w:rPr>
+    </w:lvl>
+    <w:lvl w:ilvl="1" w:tplc="08090003" w:tentative="1">
+      <w:start w:val="1"/>
+      <w:numFmt w:val="bullet"/>
+      <w:lvlText w:val="o"/>
+      <w:lvlJc w:val="left"/>
+      <w:pPr>
+        <w:ind w:left="1440" w:hanging="360"/>
+      </w:pPr>
+      <w:rPr>
+        <w:rFonts w:ascii="Courier New" w:hAnsi="Courier New" w:cs="Courier New" w:hint="default"/>
+      </w:rPr>
+    </w:lvl>
+    <w:lvl w:ilvl="2" w:tplc="08090005" w:tentative="1">
+      <w:start w:val="1"/>
+      <w:numFmt w:val="bullet"/>
+      <w:lvlText w:val=""/>
+      <w:lvlJc w:val="left"/>
+      <w:pPr>
+        <w:ind w:left="2160" w:hanging="360"/>
+      </w:pPr>
+      <w:rPr>
+        <w:rFonts w:ascii="Wingdings" w:hAnsi="Wingdings" w:hint="default"/>
+      </w:rPr>
+    </w:lvl>
+    <w:lvl w:ilvl="3" w:tplc="08090001" w:tentative="1">
+      <w:start w:val="1"/>
+      <w:numFmt w:val="bullet"/>
+      <w:lvlText w:val=""/>
+      <w:lvlJc w:val="left"/>
+      <w:pPr>
+        <w:ind w:left="2880" w:hanging="360"/>
+      </w:pPr>
+      <w:rPr>
+        <w:rFonts w:ascii="Symbol" w:hAnsi="Symbol" w:hint="default"/>
+      </w:rPr>
+    </w:lvl>
+    <w:lvl w:ilvl="4" w:tplc="08090003" w:tentative="1">
+      <w:start w:val="1"/>
+      <w:numFmt w:val="bullet"/>
+      <w:lvlText w:val="o"/>
+      <w:lvlJc w:val="left"/>
+      <w:pPr>
+        <w:ind w:left="3600" w:hanging="360"/>
+      </w:pPr>
+      <w:rPr>
+        <w:rFonts w:ascii="Courier New" w:hAnsi="Courier New" w:cs="Courier New" w:hint="default"/>
+      </w:rPr>
+    </w:lvl>
+    <w:lvl w:ilvl="5" w:tplc="08090005" w:tentative="1">
+      <w:start w:val="1"/>
+      <w:numFmt w:val="bullet"/>
+      <w:lvlText w:val=""/>
+      <w:lvlJc w:val="left"/>
+      <w:pPr>
+        <w:ind w:left="4320" w:hanging="360"/>
+      </w:pPr>
+      <w:rPr>
+        <w:rFonts w:ascii="Wingdings" w:hAnsi="Wingdings" w:hint="default"/>
+      </w:rPr>
+    </w:lvl>
+    <w:lvl w:ilvl="6" w:tplc="08090001" w:tentative="1">
+      <w:start w:val="1"/>
+      <w:numFmt w:val="bullet"/>
+      <w:lvlText w:val=""/>
+      <w:lvlJc w:val="left"/>
+      <w:pPr>
+        <w:ind w:left="5040" w:hanging="360"/>
+      </w:pPr>
+      <w:rPr>
+        <w:rFonts w:ascii="Symbol" w:hAnsi="Symbol" w:hint="default"/>
+      </w:rPr>
+    </w:lvl>
+    <w:lvl w:ilvl="7" w:tplc="08090003" w:tentative="1">
+      <w:start w:val="1"/>
+      <w:numFmt w:val="bullet"/>
+      <w:lvlText w:val="o"/>
+      <w:lvlJc w:val="left"/>
+      <w:pPr>
+        <w:ind w:left="5760" w:hanging="360"/>
+      </w:pPr>
+      <w:rPr>
+        <w:rFonts w:ascii="Courier New" w:hAnsi="Courier New" w:cs="Courier New" w:hint="default"/>
+      </w:rPr>
+    </w:lvl>
+    <w:lvl w:ilvl="8" w:tplc="08090005" w:tentative="1">
+      <w:start w:val="1"/>
+      <w:numFmt w:val="bullet"/>
+      <w:lvlText w:val=""/>
+      <w:lvlJc w:val="left"/>
+      <w:pPr>
+        <w:ind w:left="6480" w:hanging="360"/>
+      </w:pPr>
+      <w:rPr>
+        <w:rFonts w:ascii="Wingdings" w:hAnsi="Wingdings" w:hint="default"/>
+      </w:rPr>
+    </w:lvl>
+  </w:abstractNum>
+  <w:abstractNum w:abstractNumId="3" w15:restartNumberingAfterBreak="0">
     <w:nsid w:val="38F53D83"/>
     <w:multiLevelType w:val="hybridMultilevel"/>
     <w:tmpl w:val="23B8B4EE"/>
@@ -851,7 +1002,7 @@
       </w:rPr>
     </w:lvl>
   </w:abstractNum>
-  <w:abstractNum w:abstractNumId="3" w15:restartNumberingAfterBreak="0">
+  <w:abstractNum w:abstractNumId="4" w15:restartNumberingAfterBreak="0">
     <w:nsid w:val="52DC4F1E"/>
     <w:multiLevelType w:val="singleLevel"/>
     <w:tmpl w:val="52DC4F1E"/>
@@ -863,7 +1014,7 @@
       <w:lvlJc w:val="left"/>
     </w:lvl>
   </w:abstractNum>
-  <w:abstractNum w:abstractNumId="4" w15:restartNumberingAfterBreak="0">
+  <w:abstractNum w:abstractNumId="5" w15:restartNumberingAfterBreak="0">
     <w:nsid w:val="5BD538CD"/>
     <w:multiLevelType w:val="hybridMultilevel"/>
     <w:tmpl w:val="8E68B6A4"/>
@@ -977,10 +1128,10 @@
     </w:lvl>
   </w:abstractNum>
   <w:num w:numId="1">
-    <w:abstractNumId w:val="3"/>
+    <w:abstractNumId w:val="4"/>
   </w:num>
   <w:num w:numId="2">
-    <w:abstractNumId w:val="4"/>
+    <w:abstractNumId w:val="5"/>
   </w:num>
   <w:num w:numId="3">
     <w:abstractNumId w:val="0"/>
@@ -989,6 +1140,9 @@
     <w:abstractNumId w:val="1"/>
   </w:num>
   <w:num w:numId="5">
+    <w:abstractNumId w:val="3"/>
+  </w:num>
+  <w:num w:numId="6">
     <w:abstractNumId w:val="2"/>
   </w:num>
 </w:numbering>

</xml_diff>